<commit_message>
Test cases and daily reports
</commit_message>
<xml_diff>
--- a/Progress Report/Progress Report for Week 12.docx
+++ b/Progress Report/Progress Report for Week 12.docx
@@ -1,6 +1,6 @@
 
 <file path=word/document.xml><?xml version="1.0" encoding="utf-8"?>
-<w:document xmlns:wpc="http://schemas.microsoft.com/office/word/2010/wordprocessingCanvas" xmlns:mc="http://schemas.openxmlformats.org/markup-compatibility/2006" xmlns:o="urn:schemas-microsoft-com:office:office" xmlns:r="http://schemas.openxmlformats.org/officeDocument/2006/relationships" xmlns:m="http://schemas.openxmlformats.org/officeDocument/2006/math" xmlns:v="urn:schemas-microsoft-com:vml" xmlns:wp14="http://schemas.microsoft.com/office/word/2010/wordprocessingDrawing" xmlns:wp="http://schemas.openxmlformats.org/drawingml/2006/wordprocessingDrawing" xmlns:w10="urn:schemas-microsoft-com:office:word" xmlns:w="http://schemas.openxmlformats.org/wordprocessingml/2006/main" xmlns:w14="http://schemas.microsoft.com/office/word/2010/wordml" xmlns:w15="http://schemas.microsoft.com/office/word/2012/wordml" xmlns:wpg="http://schemas.microsoft.com/office/word/2010/wordprocessingGroup" xmlns:wpi="http://schemas.microsoft.com/office/word/2010/wordprocessingInk" xmlns:wne="http://schemas.microsoft.com/office/word/2006/wordml" xmlns:wps="http://schemas.microsoft.com/office/word/2010/wordprocessingShape" mc:Ignorable="w14 w15 wp14">
+<w:document xmlns:wpc="http://schemas.microsoft.com/office/word/2010/wordprocessingCanvas" xmlns:cx="http://schemas.microsoft.com/office/drawing/2014/chartex" xmlns:cx1="http://schemas.microsoft.com/office/drawing/2015/9/8/chartex" xmlns:cx2="http://schemas.microsoft.com/office/drawing/2015/10/21/chartex" xmlns:mc="http://schemas.openxmlformats.org/markup-compatibility/2006" xmlns:o="urn:schemas-microsoft-com:office:office" xmlns:r="http://schemas.openxmlformats.org/officeDocument/2006/relationships" xmlns:m="http://schemas.openxmlformats.org/officeDocument/2006/math" xmlns:v="urn:schemas-microsoft-com:vml" xmlns:wp14="http://schemas.microsoft.com/office/word/2010/wordprocessingDrawing" xmlns:wp="http://schemas.openxmlformats.org/drawingml/2006/wordprocessingDrawing" xmlns:w10="urn:schemas-microsoft-com:office:word" xmlns:w="http://schemas.openxmlformats.org/wordprocessingml/2006/main" xmlns:w14="http://schemas.microsoft.com/office/word/2010/wordml" xmlns:w15="http://schemas.microsoft.com/office/word/2012/wordml" xmlns:w16se="http://schemas.microsoft.com/office/word/2015/wordml/symex" xmlns:wpg="http://schemas.microsoft.com/office/word/2010/wordprocessingGroup" xmlns:wpi="http://schemas.microsoft.com/office/word/2010/wordprocessingInk" xmlns:wne="http://schemas.microsoft.com/office/word/2006/wordml" xmlns:wps="http://schemas.microsoft.com/office/word/2010/wordprocessingShape" mc:Ignorable="w14 w15 w16se wp14">
   <w:body>
     <w:p>
       <w:pPr>
@@ -160,8 +160,6 @@
               </w:rPr>
               <w:t>/2016</w:t>
             </w:r>
-            <w:bookmarkStart w:id="1" w:name="_GoBack"/>
-            <w:bookmarkEnd w:id="1"/>
           </w:p>
         </w:tc>
       </w:tr>
@@ -356,6 +354,12 @@
               </w:rPr>
               <w:t xml:space="preserve">Vineet: </w:t>
             </w:r>
+            <w:r>
+              <w:rPr>
+                <w:rFonts w:ascii="Times New Roman" w:eastAsia="Times New Roman" w:hAnsi="Times New Roman" w:cs="Times New Roman"/>
+              </w:rPr>
+              <w:t>375 hrs &amp; 55 mins</w:t>
+            </w:r>
           </w:p>
           <w:p>
             <w:pPr>
@@ -760,6 +764,140 @@
               </w:rPr>
               <w:t xml:space="preserve">:  </w:t>
             </w:r>
+            <w:r>
+              <w:rPr>
+                <w:rFonts w:ascii="Times New Roman" w:eastAsia="Times New Roman" w:hAnsi="Times New Roman" w:cs="Times New Roman"/>
+                <w:sz w:val="24"/>
+                <w:szCs w:val="24"/>
+              </w:rPr>
+              <w:t>21 hrs &amp; 30 mins, includes</w:t>
+            </w:r>
+          </w:p>
+          <w:p>
+            <w:pPr>
+              <w:tabs>
+                <w:tab w:val="left" w:pos="1808"/>
+              </w:tabs>
+              <w:spacing w:line="240" w:lineRule="auto"/>
+              <w:rPr>
+                <w:rFonts w:ascii="Times New Roman" w:eastAsia="Times New Roman" w:hAnsi="Times New Roman" w:cs="Times New Roman"/>
+                <w:sz w:val="24"/>
+                <w:szCs w:val="24"/>
+              </w:rPr>
+            </w:pPr>
+            <w:r>
+              <w:rPr>
+                <w:rFonts w:ascii="Times New Roman" w:eastAsia="Times New Roman" w:hAnsi="Times New Roman" w:cs="Times New Roman"/>
+                <w:sz w:val="24"/>
+                <w:szCs w:val="24"/>
+              </w:rPr>
+              <w:t xml:space="preserve">                        13 hrs for Unit testing and preparing unit test reports</w:t>
+            </w:r>
+          </w:p>
+          <w:p>
+            <w:pPr>
+              <w:tabs>
+                <w:tab w:val="left" w:pos="1808"/>
+              </w:tabs>
+              <w:spacing w:line="240" w:lineRule="auto"/>
+              <w:rPr>
+                <w:rFonts w:ascii="Times New Roman" w:eastAsia="Times New Roman" w:hAnsi="Times New Roman" w:cs="Times New Roman"/>
+                <w:sz w:val="24"/>
+                <w:szCs w:val="24"/>
+              </w:rPr>
+            </w:pPr>
+            <w:r>
+              <w:rPr>
+                <w:rFonts w:ascii="Times New Roman" w:eastAsia="Times New Roman" w:hAnsi="Times New Roman" w:cs="Times New Roman"/>
+                <w:sz w:val="24"/>
+                <w:szCs w:val="24"/>
+              </w:rPr>
+              <w:t xml:space="preserve">                        4 hours for producing documentation for final test cases and its report</w:t>
+            </w:r>
+          </w:p>
+          <w:p>
+            <w:pPr>
+              <w:tabs>
+                <w:tab w:val="left" w:pos="1808"/>
+              </w:tabs>
+              <w:spacing w:line="240" w:lineRule="auto"/>
+              <w:rPr>
+                <w:rFonts w:ascii="Times New Roman" w:eastAsia="Times New Roman" w:hAnsi="Times New Roman" w:cs="Times New Roman"/>
+                <w:sz w:val="24"/>
+                <w:szCs w:val="24"/>
+              </w:rPr>
+            </w:pPr>
+            <w:r>
+              <w:rPr>
+                <w:rFonts w:ascii="Times New Roman" w:eastAsia="Times New Roman" w:hAnsi="Times New Roman" w:cs="Times New Roman"/>
+                <w:sz w:val="24"/>
+                <w:szCs w:val="24"/>
+              </w:rPr>
+              <w:t xml:space="preserve">                        1 hr Advisor meeting</w:t>
+            </w:r>
+          </w:p>
+          <w:p>
+            <w:pPr>
+              <w:tabs>
+                <w:tab w:val="left" w:pos="1808"/>
+              </w:tabs>
+              <w:spacing w:line="240" w:lineRule="auto"/>
+              <w:rPr>
+                <w:rFonts w:ascii="Times New Roman" w:eastAsia="Times New Roman" w:hAnsi="Times New Roman" w:cs="Times New Roman"/>
+                <w:sz w:val="24"/>
+                <w:szCs w:val="24"/>
+              </w:rPr>
+            </w:pPr>
+            <w:r>
+              <w:rPr>
+                <w:rFonts w:ascii="Times New Roman" w:eastAsia="Times New Roman" w:hAnsi="Times New Roman" w:cs="Times New Roman"/>
+                <w:sz w:val="24"/>
+                <w:szCs w:val="24"/>
+              </w:rPr>
+              <w:t xml:space="preserve">                        1 hr client meeting</w:t>
+            </w:r>
+          </w:p>
+          <w:p>
+            <w:pPr>
+              <w:tabs>
+                <w:tab w:val="left" w:pos="1808"/>
+              </w:tabs>
+              <w:spacing w:line="240" w:lineRule="auto"/>
+              <w:rPr>
+                <w:rFonts w:ascii="Times New Roman" w:eastAsia="Times New Roman" w:hAnsi="Times New Roman" w:cs="Times New Roman"/>
+                <w:sz w:val="24"/>
+                <w:szCs w:val="24"/>
+              </w:rPr>
+            </w:pPr>
+            <w:r>
+              <w:rPr>
+                <w:rFonts w:ascii="Times New Roman" w:eastAsia="Times New Roman" w:hAnsi="Times New Roman" w:cs="Times New Roman"/>
+                <w:sz w:val="24"/>
+                <w:szCs w:val="24"/>
+              </w:rPr>
+              <w:t xml:space="preserve">                        1 hr team meeting</w:t>
+            </w:r>
+          </w:p>
+          <w:p>
+            <w:pPr>
+              <w:tabs>
+                <w:tab w:val="left" w:pos="1808"/>
+              </w:tabs>
+              <w:spacing w:line="240" w:lineRule="auto"/>
+              <w:rPr>
+                <w:rFonts w:ascii="Times New Roman" w:eastAsia="Times New Roman" w:hAnsi="Times New Roman" w:cs="Times New Roman"/>
+                <w:sz w:val="24"/>
+                <w:szCs w:val="24"/>
+              </w:rPr>
+            </w:pPr>
+            <w:r>
+              <w:rPr>
+                <w:rFonts w:ascii="Times New Roman" w:eastAsia="Times New Roman" w:hAnsi="Times New Roman" w:cs="Times New Roman"/>
+                <w:sz w:val="24"/>
+                <w:szCs w:val="24"/>
+              </w:rPr>
+              <w:t xml:space="preserve">                        1 hr &amp; 30 mins for improvement of test cases and to add few test cases.</w:t>
+            </w:r>
           </w:p>
           <w:p>
             <w:pPr>
@@ -882,25 +1020,14 @@
                 <w:szCs w:val="24"/>
               </w:rPr>
             </w:pPr>
-            <w:proofErr w:type="spellStart"/>
-            <w:r>
-              <w:rPr>
-                <w:rFonts w:ascii="Times New Roman" w:eastAsia="Times New Roman" w:hAnsi="Times New Roman" w:cs="Times New Roman"/>
-                <w:b/>
-                <w:sz w:val="24"/>
-                <w:szCs w:val="24"/>
-              </w:rPr>
-              <w:t>Vineet</w:t>
-            </w:r>
-            <w:proofErr w:type="spellEnd"/>
-            <w:r>
-              <w:rPr>
-                <w:rFonts w:ascii="Times New Roman" w:eastAsia="Times New Roman" w:hAnsi="Times New Roman" w:cs="Times New Roman"/>
-                <w:b/>
-                <w:sz w:val="24"/>
-                <w:szCs w:val="24"/>
-              </w:rPr>
-              <w:t>:</w:t>
+            <w:r>
+              <w:rPr>
+                <w:rFonts w:ascii="Times New Roman" w:eastAsia="Times New Roman" w:hAnsi="Times New Roman" w:cs="Times New Roman"/>
+                <w:b/>
+                <w:sz w:val="24"/>
+                <w:szCs w:val="24"/>
+              </w:rPr>
+              <w:t>Vineet:</w:t>
             </w:r>
             <w:r>
               <w:rPr>
@@ -937,15 +1064,7 @@
                 <w:sz w:val="24"/>
                 <w:szCs w:val="24"/>
               </w:rPr>
-              <w:t xml:space="preserve">                </w:t>
-            </w:r>
-            <w:r>
-              <w:rPr>
-                <w:rFonts w:ascii="Times New Roman" w:eastAsia="Times New Roman" w:hAnsi="Times New Roman" w:cs="Times New Roman"/>
-                <w:sz w:val="24"/>
-                <w:szCs w:val="24"/>
-              </w:rPr>
-              <w:t xml:space="preserve">Project closeout document – 20 </w:t>
+              <w:t xml:space="preserve">                Project closeout document – 20 </w:t>
             </w:r>
             <w:r>
               <w:rPr>
@@ -1087,35 +1206,76 @@
                 <w:sz w:val="24"/>
                 <w:szCs w:val="24"/>
               </w:rPr>
-              <w:t xml:space="preserve">The testing work is a little bit late this week because </w:t>
-            </w:r>
-            <w:proofErr w:type="spellStart"/>
-            <w:r>
-              <w:rPr>
-                <w:rFonts w:ascii="Times New Roman" w:hAnsi="Times New Roman" w:cs="Times New Roman"/>
-                <w:sz w:val="24"/>
-                <w:szCs w:val="24"/>
-              </w:rPr>
-              <w:t>Vineet</w:t>
-            </w:r>
-            <w:proofErr w:type="spellEnd"/>
-            <w:r>
-              <w:rPr>
-                <w:rFonts w:ascii="Times New Roman" w:hAnsi="Times New Roman" w:cs="Times New Roman"/>
-                <w:sz w:val="24"/>
-                <w:szCs w:val="24"/>
-              </w:rPr>
-              <w:t xml:space="preserve"> got hurt and need to see the doctor and have rest.</w:t>
-            </w:r>
-          </w:p>
-          <w:p>
-            <w:pPr>
-              <w:spacing w:line="240" w:lineRule="auto"/>
-              <w:rPr>
-                <w:rFonts w:ascii="Times New Roman" w:hAnsi="Times New Roman" w:cs="Times New Roman"/>
-                <w:sz w:val="24"/>
-                <w:szCs w:val="24"/>
-              </w:rPr>
+              <w:lastRenderedPageBreak/>
+              <w:t>The testing work is a little bit late this week because Vineet got hurt and need to see the doctor and have rest.</w:t>
+            </w:r>
+          </w:p>
+          <w:p>
+            <w:pPr>
+              <w:spacing w:line="240" w:lineRule="auto"/>
+              <w:rPr>
+                <w:rFonts w:ascii="Times New Roman" w:hAnsi="Times New Roman" w:cs="Times New Roman"/>
+                <w:sz w:val="24"/>
+                <w:szCs w:val="24"/>
+              </w:rPr>
+            </w:pPr>
+          </w:p>
+        </w:tc>
+        <w:bookmarkStart w:id="1" w:name="_GoBack"/>
+        <w:bookmarkEnd w:id="1"/>
+      </w:tr>
+      <w:tr>
+        <w:tc>
+          <w:tcPr>
+            <w:tcW w:w="8630" w:type="dxa"/>
+          </w:tcPr>
+          <w:p>
+            <w:pPr>
+              <w:spacing w:line="240" w:lineRule="auto"/>
+              <w:rPr>
+                <w:rFonts w:ascii="Times New Roman" w:eastAsia="Times New Roman" w:hAnsi="Times New Roman" w:cs="Times New Roman"/>
+                <w:i/>
+                <w:sz w:val="18"/>
+                <w:szCs w:val="18"/>
+              </w:rPr>
+            </w:pPr>
+            <w:r>
+              <w:rPr>
+                <w:rFonts w:ascii="Times New Roman" w:eastAsia="Times New Roman" w:hAnsi="Times New Roman" w:cs="Times New Roman"/>
+                <w:b/>
+                <w:sz w:val="24"/>
+                <w:szCs w:val="24"/>
+              </w:rPr>
+              <w:lastRenderedPageBreak/>
+              <w:t xml:space="preserve">Suggestions/Issues: </w:t>
+            </w:r>
+            <w:r>
+              <w:rPr>
+                <w:rFonts w:ascii="Times New Roman" w:eastAsia="Times New Roman" w:hAnsi="Times New Roman" w:cs="Times New Roman"/>
+                <w:i/>
+                <w:sz w:val="18"/>
+                <w:szCs w:val="18"/>
+              </w:rPr>
+              <w:t>(narrative)</w:t>
+            </w:r>
+          </w:p>
+          <w:p>
+            <w:pPr>
+              <w:spacing w:line="240" w:lineRule="auto"/>
+              <w:rPr>
+                <w:rFonts w:ascii="Times New Roman" w:hAnsi="Times New Roman" w:cs="Times New Roman"/>
+              </w:rPr>
+            </w:pPr>
+            <w:r>
+              <w:rPr>
+                <w:rFonts w:ascii="Times New Roman" w:hAnsi="Times New Roman" w:cs="Times New Roman"/>
+              </w:rPr>
+              <w:t>Handover process starts from this Saturday (22th May).</w:t>
+            </w:r>
+          </w:p>
+          <w:p>
+            <w:pPr>
+              <w:spacing w:line="240" w:lineRule="auto"/>
             </w:pPr>
           </w:p>
         </w:tc>
@@ -1127,61 +1287,6 @@
           </w:tcPr>
           <w:p>
             <w:pPr>
-              <w:spacing w:line="240" w:lineRule="auto"/>
-              <w:rPr>
-                <w:rFonts w:ascii="Times New Roman" w:eastAsia="Times New Roman" w:hAnsi="Times New Roman" w:cs="Times New Roman"/>
-                <w:i/>
-                <w:sz w:val="18"/>
-                <w:szCs w:val="18"/>
-              </w:rPr>
-            </w:pPr>
-            <w:r>
-              <w:rPr>
-                <w:rFonts w:ascii="Times New Roman" w:eastAsia="Times New Roman" w:hAnsi="Times New Roman" w:cs="Times New Roman"/>
-                <w:b/>
-                <w:sz w:val="24"/>
-                <w:szCs w:val="24"/>
-              </w:rPr>
-              <w:t xml:space="preserve">Suggestions/Issues: </w:t>
-            </w:r>
-            <w:r>
-              <w:rPr>
-                <w:rFonts w:ascii="Times New Roman" w:eastAsia="Times New Roman" w:hAnsi="Times New Roman" w:cs="Times New Roman"/>
-                <w:i/>
-                <w:sz w:val="18"/>
-                <w:szCs w:val="18"/>
-              </w:rPr>
-              <w:t>(narrative)</w:t>
-            </w:r>
-          </w:p>
-          <w:p>
-            <w:pPr>
-              <w:spacing w:line="240" w:lineRule="auto"/>
-              <w:rPr>
-                <w:rFonts w:ascii="Times New Roman" w:hAnsi="Times New Roman" w:cs="Times New Roman"/>
-              </w:rPr>
-            </w:pPr>
-            <w:r>
-              <w:rPr>
-                <w:rFonts w:ascii="Times New Roman" w:hAnsi="Times New Roman" w:cs="Times New Roman"/>
-              </w:rPr>
-              <w:t>Handover process starts from this Saturday (22th May).</w:t>
-            </w:r>
-          </w:p>
-          <w:p>
-            <w:pPr>
-              <w:spacing w:line="240" w:lineRule="auto"/>
-            </w:pPr>
-          </w:p>
-        </w:tc>
-      </w:tr>
-      <w:tr>
-        <w:tc>
-          <w:tcPr>
-            <w:tcW w:w="8630" w:type="dxa"/>
-          </w:tcPr>
-          <w:p>
-            <w:pPr>
               <w:pStyle w:val="Heading4"/>
               <w:spacing w:before="0" w:after="0" w:line="240" w:lineRule="auto"/>
               <w:contextualSpacing w:val="0"/>
@@ -1192,7 +1297,6 @@
                 <w:b/>
                 <w:color w:val="000000"/>
               </w:rPr>
-              <w:lastRenderedPageBreak/>
               <w:t>Project changes:</w:t>
             </w:r>
           </w:p>
@@ -1270,7 +1374,7 @@
 </file>
 
 <file path=word/styles.xml><?xml version="1.0" encoding="utf-8"?>
-<w:styles xmlns:mc="http://schemas.openxmlformats.org/markup-compatibility/2006" xmlns:r="http://schemas.openxmlformats.org/officeDocument/2006/relationships" xmlns:w="http://schemas.openxmlformats.org/wordprocessingml/2006/main" xmlns:w14="http://schemas.microsoft.com/office/word/2010/wordml" xmlns:w15="http://schemas.microsoft.com/office/word/2012/wordml" mc:Ignorable="w14 w15">
+<w:styles xmlns:mc="http://schemas.openxmlformats.org/markup-compatibility/2006" xmlns:r="http://schemas.openxmlformats.org/officeDocument/2006/relationships" xmlns:w="http://schemas.openxmlformats.org/wordprocessingml/2006/main" xmlns:w14="http://schemas.microsoft.com/office/word/2010/wordml" xmlns:w15="http://schemas.microsoft.com/office/word/2012/wordml" xmlns:w16se="http://schemas.microsoft.com/office/word/2015/wordml/symex" mc:Ignorable="w14 w15 w16se">
   <w:docDefaults>
     <w:rPrDefault>
       <w:rPr>
@@ -1286,7 +1390,7 @@
       </w:pPr>
     </w:pPrDefault>
   </w:docDefaults>
-  <w:latentStyles w:defLockedState="0" w:defUIPriority="99" w:defSemiHidden="0" w:defUnhideWhenUsed="0" w:defQFormat="0" w:count="371">
+  <w:latentStyles w:defLockedState="0" w:defUIPriority="99" w:defSemiHidden="0" w:defUnhideWhenUsed="0" w:defQFormat="0" w:count="372">
     <w:lsdException w:name="Normal" w:uiPriority="0" w:qFormat="1"/>
     <w:lsdException w:name="heading 1" w:uiPriority="9" w:qFormat="1"/>
     <w:lsdException w:name="heading 2" w:semiHidden="1" w:uiPriority="9" w:unhideWhenUsed="1" w:qFormat="1"/>
@@ -1392,7 +1496,6 @@
     <w:lsdException w:name="HTML Sample" w:semiHidden="1" w:unhideWhenUsed="1"/>
     <w:lsdException w:name="HTML Typewriter" w:semiHidden="1" w:unhideWhenUsed="1"/>
     <w:lsdException w:name="HTML Variable" w:semiHidden="1" w:unhideWhenUsed="1"/>
-    <w:lsdException w:name="Normal Table" w:semiHidden="1" w:unhideWhenUsed="1"/>
     <w:lsdException w:name="annotation subject" w:semiHidden="1" w:unhideWhenUsed="1"/>
     <w:lsdException w:name="No List" w:semiHidden="1" w:unhideWhenUsed="1"/>
     <w:lsdException w:name="Outline List 1" w:semiHidden="1" w:unhideWhenUsed="1"/>
@@ -1439,10 +1542,8 @@
     <w:lsdException w:name="Table Subtle 2" w:semiHidden="1" w:unhideWhenUsed="1"/>
     <w:lsdException w:name="Table Web 1" w:semiHidden="1" w:unhideWhenUsed="1"/>
     <w:lsdException w:name="Table Web 2" w:semiHidden="1" w:unhideWhenUsed="1"/>
-    <w:lsdException w:name="Table Web 3" w:semiHidden="1" w:unhideWhenUsed="1"/>
     <w:lsdException w:name="Balloon Text" w:semiHidden="1" w:unhideWhenUsed="1"/>
     <w:lsdException w:name="Table Grid" w:uiPriority="39"/>
-    <w:lsdException w:name="Table Theme" w:semiHidden="1" w:unhideWhenUsed="1"/>
     <w:lsdException w:name="Placeholder Text" w:semiHidden="1"/>
     <w:lsdException w:name="No Spacing" w:uiPriority="1" w:qFormat="1"/>
     <w:lsdException w:name="Light Shading" w:uiPriority="60"/>
@@ -1658,6 +1759,7 @@
     <w:lsdException w:name="List Table 5 Dark Accent 6" w:uiPriority="50"/>
     <w:lsdException w:name="List Table 6 Colorful Accent 6" w:uiPriority="51"/>
     <w:lsdException w:name="List Table 7 Colorful Accent 6" w:uiPriority="52"/>
+    <w:lsdException w:name="Mention" w:semiHidden="1" w:unhideWhenUsed="1"/>
   </w:latentStyles>
   <w:style w:type="paragraph" w:default="1" w:styleId="Normal">
     <w:name w:val="Normal"/>

</xml_diff>